<commit_message>
[+] add button, render button
</commit_message>
<xml_diff>
--- a/Temp/Template.docx
+++ b/Temp/Template.docx
@@ -3171,14 +3171,43 @@
     </w:p>
     <w:p>
       <w:pPr>
+        <w:pStyle w:val="a6"/>
+        <w:numPr>
+          <w:ilvl w:val="0"/>
+          <w:numId w:val="45"/>
+        </w:numPr>
         <w:spacing w:line="288" w:lineRule="auto"/>
-        <w:ind w:left="709"/>
         <w:rPr>
           <w:rFonts w:ascii="Times New Roman" w:hAnsi="Times New Roman" w:cs="Times New Roman"/>
           <w:sz w:val="24"/>
           <w:szCs w:val="24"/>
         </w:rPr>
       </w:pPr>
+      <w:r>
+        <w:rPr>
+          <w:rFonts w:ascii="Times New Roman" w:hAnsi="Times New Roman" w:cs="Times New Roman"/>
+          <w:sz w:val="24"/>
+          <w:szCs w:val="24"/>
+        </w:rPr>
+        <w:t>{{</w:t>
+      </w:r>
+      <w:r>
+        <w:rPr>
+          <w:rFonts w:ascii="Times New Roman" w:hAnsi="Times New Roman" w:cs="Times New Roman"/>
+          <w:sz w:val="24"/>
+          <w:szCs w:val="24"/>
+        </w:rPr>
+        <w:t xml:space="preserve"> </w:t>
+      </w:r>
+      <w:r>
+        <w:rPr>
+          <w:rFonts w:ascii="Times New Roman" w:hAnsi="Times New Roman" w:cs="Times New Roman"/>
+          <w:sz w:val="24"/>
+          <w:szCs w:val="24"/>
+          <w:lang w:val="en-US"/>
+        </w:rPr>
+        <w:t>text_area</w:t>
+      </w:r>
       <w:bookmarkStart w:id="0" w:name="_GoBack"/>
       <w:bookmarkEnd w:id="0"/>
       <w:r>
@@ -3187,65 +3216,7 @@
           <w:sz w:val="24"/>
           <w:szCs w:val="24"/>
         </w:rPr>
-        <w:t xml:space="preserve">{{ </w:t>
-      </w:r>
-      <w:r>
-        <w:rPr>
-          <w:rFonts w:ascii="Times New Roman" w:hAnsi="Times New Roman" w:cs="Times New Roman"/>
-          <w:sz w:val="24"/>
-          <w:szCs w:val="24"/>
-          <w:lang w:val="en-US"/>
-        </w:rPr>
-        <w:t>list</w:t>
-      </w:r>
-      <w:r>
-        <w:rPr>
-          <w:rFonts w:ascii="Times New Roman" w:hAnsi="Times New Roman" w:cs="Times New Roman"/>
-          <w:sz w:val="24"/>
-          <w:szCs w:val="24"/>
-        </w:rPr>
-        <w:t>_</w:t>
-      </w:r>
-      <w:r>
-        <w:rPr>
-          <w:rFonts w:ascii="Times New Roman" w:hAnsi="Times New Roman" w:cs="Times New Roman"/>
-          <w:sz w:val="24"/>
-          <w:szCs w:val="24"/>
-          <w:lang w:val="en-US"/>
-        </w:rPr>
-        <w:t>text</w:t>
-      </w:r>
-      <w:r>
-        <w:rPr>
-          <w:rFonts w:ascii="Times New Roman" w:hAnsi="Times New Roman" w:cs="Times New Roman"/>
-          <w:sz w:val="24"/>
-          <w:szCs w:val="24"/>
-        </w:rPr>
         <w:t xml:space="preserve"> }}</w:t>
-      </w:r>
-    </w:p>
-    <w:p>
-      <w:pPr>
-        <w:tabs>
-          <w:tab w:val="left" w:pos="993"/>
-        </w:tabs>
-        <w:spacing w:line="288" w:lineRule="auto"/>
-        <w:jc w:val="both"/>
-        <w:rPr>
-          <w:rFonts w:ascii="Times New Roman" w:eastAsia="Calibri" w:hAnsi="Times New Roman" w:cs="Times New Roman"/>
-          <w:sz w:val="24"/>
-          <w:szCs w:val="24"/>
-          <w:lang w:eastAsia="en-US" w:bidi="ar-SA"/>
-        </w:rPr>
-      </w:pPr>
-      <w:r>
-        <w:rPr>
-          <w:rFonts w:ascii="Times New Roman" w:eastAsia="Calibri" w:hAnsi="Times New Roman" w:cs="Times New Roman"/>
-          <w:sz w:val="24"/>
-          <w:szCs w:val="24"/>
-          <w:lang w:eastAsia="en-US" w:bidi="ar-SA"/>
-        </w:rPr>
-        <w:tab/>
       </w:r>
     </w:p>
     <w:p>
@@ -3257,6 +3228,7 @@
           <w:rFonts w:ascii="Times New Roman" w:hAnsi="Times New Roman" w:cs="Times New Roman"/>
           <w:sz w:val="24"/>
           <w:szCs w:val="24"/>
+          <w:lang w:val="en-US"/>
         </w:rPr>
       </w:pPr>
     </w:p>
@@ -4790,7 +4762,6 @@
                 <w:sz w:val="24"/>
                 <w:szCs w:val="24"/>
               </w:rPr>
-              <w:lastRenderedPageBreak/>
               <w:t>Вид занятий</w:t>
             </w:r>
           </w:p>
@@ -4836,6 +4807,7 @@
                 <w:sz w:val="24"/>
                 <w:szCs w:val="24"/>
               </w:rPr>
+              <w:lastRenderedPageBreak/>
               <w:t>(час)</w:t>
             </w:r>
           </w:p>
@@ -4863,6 +4835,7 @@
                 <w:sz w:val="24"/>
                 <w:szCs w:val="24"/>
               </w:rPr>
+              <w:lastRenderedPageBreak/>
               <w:t>С е м е с т р ы</w:t>
             </w:r>
           </w:p>
@@ -9479,44 +9452,44 @@
         <w:rPr>
           <w:rFonts w:ascii="Times New Roman" w:hAnsi="Times New Roman" w:cs="Times New Roman"/>
         </w:rPr>
-        <w:t xml:space="preserve"> – разработка и реализация </w:t>
+        <w:t xml:space="preserve"> – разработка и реализация проекта</w:t>
       </w:r>
       <w:r>
         <w:rPr>
           <w:rFonts w:ascii="Times New Roman" w:hAnsi="Times New Roman" w:cs="Times New Roman"/>
         </w:rPr>
+        <w:t xml:space="preserve"> индивидуально или</w:t>
+      </w:r>
+      <w:r>
+        <w:rPr>
+          <w:rFonts w:ascii="Times New Roman" w:hAnsi="Times New Roman" w:cs="Times New Roman"/>
+        </w:rPr>
+        <w:t xml:space="preserve"> в команде. </w:t>
+      </w:r>
+      <w:r>
+        <w:rPr>
+          <w:rFonts w:ascii="Times New Roman" w:hAnsi="Times New Roman" w:cs="Times New Roman"/>
+        </w:rPr>
+        <w:t>Вид и</w:t>
+      </w:r>
+      <w:r>
+        <w:rPr>
+          <w:rFonts w:ascii="Times New Roman" w:hAnsi="Times New Roman" w:cs="Times New Roman"/>
+        </w:rPr>
+        <w:t xml:space="preserve"> </w:t>
+      </w:r>
+      <w:r>
+        <w:rPr>
+          <w:rFonts w:ascii="Times New Roman" w:hAnsi="Times New Roman" w:cs="Times New Roman"/>
+        </w:rPr>
+        <w:t xml:space="preserve">форма материала для практических занятий </w:t>
+      </w:r>
+      <w:r>
+        <w:rPr>
+          <w:rFonts w:ascii="Times New Roman" w:hAnsi="Times New Roman" w:cs="Times New Roman"/>
+        </w:rPr>
         <w:lastRenderedPageBreak/>
-        <w:t>проекта</w:t>
-      </w:r>
-      <w:r>
-        <w:rPr>
-          <w:rFonts w:ascii="Times New Roman" w:hAnsi="Times New Roman" w:cs="Times New Roman"/>
-        </w:rPr>
-        <w:t xml:space="preserve"> индивидуально или</w:t>
-      </w:r>
-      <w:r>
-        <w:rPr>
-          <w:rFonts w:ascii="Times New Roman" w:hAnsi="Times New Roman" w:cs="Times New Roman"/>
-        </w:rPr>
-        <w:t xml:space="preserve"> в команде. </w:t>
-      </w:r>
-      <w:r>
-        <w:rPr>
-          <w:rFonts w:ascii="Times New Roman" w:hAnsi="Times New Roman" w:cs="Times New Roman"/>
-        </w:rPr>
-        <w:t>Вид и</w:t>
-      </w:r>
-      <w:r>
-        <w:rPr>
-          <w:rFonts w:ascii="Times New Roman" w:hAnsi="Times New Roman" w:cs="Times New Roman"/>
-        </w:rPr>
-        <w:t xml:space="preserve"> </w:t>
-      </w:r>
-      <w:r>
-        <w:rPr>
-          <w:rFonts w:ascii="Times New Roman" w:hAnsi="Times New Roman" w:cs="Times New Roman"/>
-        </w:rPr>
-        <w:t xml:space="preserve">форма материала для практических занятий определяется преподавателем. </w:t>
+        <w:t xml:space="preserve">определяется преподавателем. </w:t>
       </w:r>
       <w:r>
         <w:rPr>
@@ -10235,7 +10208,6 @@
         <w:jc w:val="both"/>
       </w:pPr>
       <w:r>
-        <w:lastRenderedPageBreak/>
         <w:t xml:space="preserve">Раздел </w:t>
       </w:r>
       <w:r>
@@ -10268,6 +10240,7 @@
           <w:szCs w:val="24"/>
           <w:lang w:eastAsia="ar-SA" w:bidi="ar-SA"/>
         </w:rPr>
+        <w:lastRenderedPageBreak/>
         <w:t>…</w:t>
       </w:r>
     </w:p>
@@ -11640,7 +11613,7 @@
                 <w:sz w:val="24"/>
                 <w:szCs w:val="24"/>
               </w:rPr>
-              <w:t xml:space="preserve">Предоставление неисключительного права </w:t>
+              <w:t xml:space="preserve">Предоставление неисключительного права использования программ для ЭВМ </w:t>
             </w:r>
             <w:r>
               <w:rPr>
@@ -11649,7 +11622,7 @@
                 <w:szCs w:val="24"/>
               </w:rPr>
               <w:lastRenderedPageBreak/>
-              <w:t xml:space="preserve">использования программ для ЭВМ ООО «Мираполис» </w:t>
+              <w:t xml:space="preserve">ООО «Мираполис» </w:t>
             </w:r>
           </w:p>
         </w:tc>
@@ -14956,6 +14929,92 @@
     </w:lvl>
   </w:abstractNum>
   <w:abstractNum w:abstractNumId="28" w15:restartNumberingAfterBreak="0">
+    <w:nsid w:val="49B30B22"/>
+    <w:multiLevelType w:val="hybridMultilevel"/>
+    <w:tmpl w:val="853834AA"/>
+    <w:lvl w:ilvl="0" w:tplc="0419000F">
+      <w:start w:val="1"/>
+      <w:numFmt w:val="decimal"/>
+      <w:lvlText w:val="%1."/>
+      <w:lvlJc w:val="left"/>
+      <w:pPr>
+        <w:ind w:left="1429" w:hanging="360"/>
+      </w:pPr>
+    </w:lvl>
+    <w:lvl w:ilvl="1" w:tplc="04190019" w:tentative="1">
+      <w:start w:val="1"/>
+      <w:numFmt w:val="lowerLetter"/>
+      <w:lvlText w:val="%2."/>
+      <w:lvlJc w:val="left"/>
+      <w:pPr>
+        <w:ind w:left="2149" w:hanging="360"/>
+      </w:pPr>
+    </w:lvl>
+    <w:lvl w:ilvl="2" w:tplc="0419001B" w:tentative="1">
+      <w:start w:val="1"/>
+      <w:numFmt w:val="lowerRoman"/>
+      <w:lvlText w:val="%3."/>
+      <w:lvlJc w:val="right"/>
+      <w:pPr>
+        <w:ind w:left="2869" w:hanging="180"/>
+      </w:pPr>
+    </w:lvl>
+    <w:lvl w:ilvl="3" w:tplc="0419000F" w:tentative="1">
+      <w:start w:val="1"/>
+      <w:numFmt w:val="decimal"/>
+      <w:lvlText w:val="%4."/>
+      <w:lvlJc w:val="left"/>
+      <w:pPr>
+        <w:ind w:left="3589" w:hanging="360"/>
+      </w:pPr>
+    </w:lvl>
+    <w:lvl w:ilvl="4" w:tplc="04190019" w:tentative="1">
+      <w:start w:val="1"/>
+      <w:numFmt w:val="lowerLetter"/>
+      <w:lvlText w:val="%5."/>
+      <w:lvlJc w:val="left"/>
+      <w:pPr>
+        <w:ind w:left="4309" w:hanging="360"/>
+      </w:pPr>
+    </w:lvl>
+    <w:lvl w:ilvl="5" w:tplc="0419001B" w:tentative="1">
+      <w:start w:val="1"/>
+      <w:numFmt w:val="lowerRoman"/>
+      <w:lvlText w:val="%6."/>
+      <w:lvlJc w:val="right"/>
+      <w:pPr>
+        <w:ind w:left="5029" w:hanging="180"/>
+      </w:pPr>
+    </w:lvl>
+    <w:lvl w:ilvl="6" w:tplc="0419000F" w:tentative="1">
+      <w:start w:val="1"/>
+      <w:numFmt w:val="decimal"/>
+      <w:lvlText w:val="%7."/>
+      <w:lvlJc w:val="left"/>
+      <w:pPr>
+        <w:ind w:left="5749" w:hanging="360"/>
+      </w:pPr>
+    </w:lvl>
+    <w:lvl w:ilvl="7" w:tplc="04190019" w:tentative="1">
+      <w:start w:val="1"/>
+      <w:numFmt w:val="lowerLetter"/>
+      <w:lvlText w:val="%8."/>
+      <w:lvlJc w:val="left"/>
+      <w:pPr>
+        <w:ind w:left="6469" w:hanging="360"/>
+      </w:pPr>
+    </w:lvl>
+    <w:lvl w:ilvl="8" w:tplc="0419001B" w:tentative="1">
+      <w:start w:val="1"/>
+      <w:numFmt w:val="lowerRoman"/>
+      <w:lvlText w:val="%9."/>
+      <w:lvlJc w:val="right"/>
+      <w:pPr>
+        <w:ind w:left="7189" w:hanging="180"/>
+      </w:pPr>
+    </w:lvl>
+  </w:abstractNum>
+  <w:abstractNum w:abstractNumId="29" w15:restartNumberingAfterBreak="0">
     <w:nsid w:val="4C3A1ED0"/>
     <w:multiLevelType w:val="hybridMultilevel"/>
     <w:tmpl w:val="52A626FA"/>
@@ -15047,7 +15106,7 @@
       </w:pPr>
     </w:lvl>
   </w:abstractNum>
-  <w:abstractNum w:abstractNumId="29" w15:restartNumberingAfterBreak="0">
+  <w:abstractNum w:abstractNumId="30" w15:restartNumberingAfterBreak="0">
     <w:nsid w:val="4E4C72BB"/>
     <w:multiLevelType w:val="hybridMultilevel"/>
     <w:tmpl w:val="9774B572"/>
@@ -15160,7 +15219,93 @@
       </w:rPr>
     </w:lvl>
   </w:abstractNum>
-  <w:abstractNum w:abstractNumId="30" w15:restartNumberingAfterBreak="0">
+  <w:abstractNum w:abstractNumId="31" w15:restartNumberingAfterBreak="0">
+    <w:nsid w:val="4EB5372A"/>
+    <w:multiLevelType w:val="hybridMultilevel"/>
+    <w:tmpl w:val="07DAA83C"/>
+    <w:lvl w:ilvl="0" w:tplc="04190011">
+      <w:start w:val="1"/>
+      <w:numFmt w:val="decimal"/>
+      <w:lvlText w:val="%1)"/>
+      <w:lvlJc w:val="left"/>
+      <w:pPr>
+        <w:ind w:left="1429" w:hanging="360"/>
+      </w:pPr>
+    </w:lvl>
+    <w:lvl w:ilvl="1" w:tplc="04190019" w:tentative="1">
+      <w:start w:val="1"/>
+      <w:numFmt w:val="lowerLetter"/>
+      <w:lvlText w:val="%2."/>
+      <w:lvlJc w:val="left"/>
+      <w:pPr>
+        <w:ind w:left="2149" w:hanging="360"/>
+      </w:pPr>
+    </w:lvl>
+    <w:lvl w:ilvl="2" w:tplc="0419001B" w:tentative="1">
+      <w:start w:val="1"/>
+      <w:numFmt w:val="lowerRoman"/>
+      <w:lvlText w:val="%3."/>
+      <w:lvlJc w:val="right"/>
+      <w:pPr>
+        <w:ind w:left="2869" w:hanging="180"/>
+      </w:pPr>
+    </w:lvl>
+    <w:lvl w:ilvl="3" w:tplc="0419000F" w:tentative="1">
+      <w:start w:val="1"/>
+      <w:numFmt w:val="decimal"/>
+      <w:lvlText w:val="%4."/>
+      <w:lvlJc w:val="left"/>
+      <w:pPr>
+        <w:ind w:left="3589" w:hanging="360"/>
+      </w:pPr>
+    </w:lvl>
+    <w:lvl w:ilvl="4" w:tplc="04190019" w:tentative="1">
+      <w:start w:val="1"/>
+      <w:numFmt w:val="lowerLetter"/>
+      <w:lvlText w:val="%5."/>
+      <w:lvlJc w:val="left"/>
+      <w:pPr>
+        <w:ind w:left="4309" w:hanging="360"/>
+      </w:pPr>
+    </w:lvl>
+    <w:lvl w:ilvl="5" w:tplc="0419001B" w:tentative="1">
+      <w:start w:val="1"/>
+      <w:numFmt w:val="lowerRoman"/>
+      <w:lvlText w:val="%6."/>
+      <w:lvlJc w:val="right"/>
+      <w:pPr>
+        <w:ind w:left="5029" w:hanging="180"/>
+      </w:pPr>
+    </w:lvl>
+    <w:lvl w:ilvl="6" w:tplc="0419000F" w:tentative="1">
+      <w:start w:val="1"/>
+      <w:numFmt w:val="decimal"/>
+      <w:lvlText w:val="%7."/>
+      <w:lvlJc w:val="left"/>
+      <w:pPr>
+        <w:ind w:left="5749" w:hanging="360"/>
+      </w:pPr>
+    </w:lvl>
+    <w:lvl w:ilvl="7" w:tplc="04190019" w:tentative="1">
+      <w:start w:val="1"/>
+      <w:numFmt w:val="lowerLetter"/>
+      <w:lvlText w:val="%8."/>
+      <w:lvlJc w:val="left"/>
+      <w:pPr>
+        <w:ind w:left="6469" w:hanging="360"/>
+      </w:pPr>
+    </w:lvl>
+    <w:lvl w:ilvl="8" w:tplc="0419001B" w:tentative="1">
+      <w:start w:val="1"/>
+      <w:numFmt w:val="lowerRoman"/>
+      <w:lvlText w:val="%9."/>
+      <w:lvlJc w:val="right"/>
+      <w:pPr>
+        <w:ind w:left="7189" w:hanging="180"/>
+      </w:pPr>
+    </w:lvl>
+  </w:abstractNum>
+  <w:abstractNum w:abstractNumId="32" w15:restartNumberingAfterBreak="0">
     <w:nsid w:val="50050839"/>
     <w:multiLevelType w:val="hybridMultilevel"/>
     <w:tmpl w:val="4F0250A8"/>
@@ -15250,7 +15395,7 @@
       </w:pPr>
     </w:lvl>
   </w:abstractNum>
-  <w:abstractNum w:abstractNumId="31" w15:restartNumberingAfterBreak="0">
+  <w:abstractNum w:abstractNumId="33" w15:restartNumberingAfterBreak="0">
     <w:nsid w:val="503E2231"/>
     <w:multiLevelType w:val="hybridMultilevel"/>
     <w:tmpl w:val="B1D241FC"/>
@@ -15336,7 +15481,7 @@
       </w:pPr>
     </w:lvl>
   </w:abstractNum>
-  <w:abstractNum w:abstractNumId="32" w15:restartNumberingAfterBreak="0">
+  <w:abstractNum w:abstractNumId="34" w15:restartNumberingAfterBreak="0">
     <w:nsid w:val="53231E06"/>
     <w:multiLevelType w:val="multilevel"/>
     <w:tmpl w:val="9DD6AE8E"/>
@@ -15450,7 +15595,7 @@
       </w:rPr>
     </w:lvl>
   </w:abstractNum>
-  <w:abstractNum w:abstractNumId="33" w15:restartNumberingAfterBreak="0">
+  <w:abstractNum w:abstractNumId="35" w15:restartNumberingAfterBreak="0">
     <w:nsid w:val="584807BF"/>
     <w:multiLevelType w:val="hybridMultilevel"/>
     <w:tmpl w:val="9CBE946C"/>
@@ -15536,7 +15681,7 @@
       </w:pPr>
     </w:lvl>
   </w:abstractNum>
-  <w:abstractNum w:abstractNumId="34" w15:restartNumberingAfterBreak="0">
+  <w:abstractNum w:abstractNumId="36" w15:restartNumberingAfterBreak="0">
     <w:nsid w:val="64B67872"/>
     <w:multiLevelType w:val="hybridMultilevel"/>
     <w:tmpl w:val="1554A2B6"/>
@@ -15625,7 +15770,7 @@
       </w:pPr>
     </w:lvl>
   </w:abstractNum>
-  <w:abstractNum w:abstractNumId="35" w15:restartNumberingAfterBreak="0">
+  <w:abstractNum w:abstractNumId="37" w15:restartNumberingAfterBreak="0">
     <w:nsid w:val="66A17EDB"/>
     <w:multiLevelType w:val="hybridMultilevel"/>
     <w:tmpl w:val="CE52AD38"/>
@@ -15711,7 +15856,7 @@
       </w:pPr>
     </w:lvl>
   </w:abstractNum>
-  <w:abstractNum w:abstractNumId="36" w15:restartNumberingAfterBreak="0">
+  <w:abstractNum w:abstractNumId="38" w15:restartNumberingAfterBreak="0">
     <w:nsid w:val="6917652C"/>
     <w:multiLevelType w:val="hybridMultilevel"/>
     <w:tmpl w:val="44A6E91C"/>
@@ -15797,7 +15942,7 @@
       </w:pPr>
     </w:lvl>
   </w:abstractNum>
-  <w:abstractNum w:abstractNumId="37" w15:restartNumberingAfterBreak="0">
+  <w:abstractNum w:abstractNumId="39" w15:restartNumberingAfterBreak="0">
     <w:nsid w:val="69F52E75"/>
     <w:multiLevelType w:val="hybridMultilevel"/>
     <w:tmpl w:val="0454834C"/>
@@ -15883,7 +16028,7 @@
       </w:pPr>
     </w:lvl>
   </w:abstractNum>
-  <w:abstractNum w:abstractNumId="38" w15:restartNumberingAfterBreak="0">
+  <w:abstractNum w:abstractNumId="40" w15:restartNumberingAfterBreak="0">
     <w:nsid w:val="6BDB0CD5"/>
     <w:multiLevelType w:val="hybridMultilevel"/>
     <w:tmpl w:val="E3D4CF8E"/>
@@ -15973,7 +16118,7 @@
       </w:pPr>
     </w:lvl>
   </w:abstractNum>
-  <w:abstractNum w:abstractNumId="39" w15:restartNumberingAfterBreak="0">
+  <w:abstractNum w:abstractNumId="41" w15:restartNumberingAfterBreak="0">
     <w:nsid w:val="6D5D5F65"/>
     <w:multiLevelType w:val="hybridMultilevel"/>
     <w:tmpl w:val="0F0695C4"/>
@@ -16059,7 +16204,7 @@
       </w:pPr>
     </w:lvl>
   </w:abstractNum>
-  <w:abstractNum w:abstractNumId="40" w15:restartNumberingAfterBreak="0">
+  <w:abstractNum w:abstractNumId="42" w15:restartNumberingAfterBreak="0">
     <w:nsid w:val="701E0D70"/>
     <w:multiLevelType w:val="multilevel"/>
     <w:tmpl w:val="EA401E5A"/>
@@ -16199,7 +16344,7 @@
       </w:rPr>
     </w:lvl>
   </w:abstractNum>
-  <w:abstractNum w:abstractNumId="41" w15:restartNumberingAfterBreak="0">
+  <w:abstractNum w:abstractNumId="43" w15:restartNumberingAfterBreak="0">
     <w:nsid w:val="74FE1836"/>
     <w:multiLevelType w:val="hybridMultilevel"/>
     <w:tmpl w:val="15420DD2"/>
@@ -16285,7 +16430,7 @@
       </w:pPr>
     </w:lvl>
   </w:abstractNum>
-  <w:abstractNum w:abstractNumId="42" w15:restartNumberingAfterBreak="0">
+  <w:abstractNum w:abstractNumId="44" w15:restartNumberingAfterBreak="0">
     <w:nsid w:val="78325918"/>
     <w:multiLevelType w:val="hybridMultilevel"/>
     <w:tmpl w:val="6B4A54E4"/>
@@ -16375,10 +16520,10 @@
     </w:lvl>
   </w:abstractNum>
   <w:num w:numId="1">
-    <w:abstractNumId w:val="40"/>
+    <w:abstractNumId w:val="42"/>
   </w:num>
   <w:num w:numId="2">
-    <w:abstractNumId w:val="29"/>
+    <w:abstractNumId w:val="30"/>
   </w:num>
   <w:num w:numId="3">
     <w:abstractNumId w:val="27"/>
@@ -16396,7 +16541,7 @@
     <w:abstractNumId w:val="2"/>
   </w:num>
   <w:num w:numId="8">
-    <w:abstractNumId w:val="32"/>
+    <w:abstractNumId w:val="34"/>
   </w:num>
   <w:num w:numId="9">
     <w:abstractNumId w:val="0"/>
@@ -16405,7 +16550,7 @@
     <w:abstractNumId w:val="21"/>
   </w:num>
   <w:num w:numId="11">
-    <w:abstractNumId w:val="37"/>
+    <w:abstractNumId w:val="39"/>
   </w:num>
   <w:num w:numId="12">
     <w:abstractNumId w:val="9"/>
@@ -16417,7 +16562,7 @@
     <w:abstractNumId w:val="15"/>
   </w:num>
   <w:num w:numId="15">
-    <w:abstractNumId w:val="35"/>
+    <w:abstractNumId w:val="37"/>
   </w:num>
   <w:num w:numId="16">
     <w:abstractNumId w:val="14"/>
@@ -16426,16 +16571,16 @@
     <w:abstractNumId w:val="11"/>
   </w:num>
   <w:num w:numId="18">
-    <w:abstractNumId w:val="34"/>
+    <w:abstractNumId w:val="36"/>
   </w:num>
   <w:num w:numId="19">
-    <w:abstractNumId w:val="28"/>
+    <w:abstractNumId w:val="29"/>
   </w:num>
   <w:num w:numId="20">
     <w:abstractNumId w:val="26"/>
   </w:num>
   <w:num w:numId="21">
-    <w:abstractNumId w:val="38"/>
+    <w:abstractNumId w:val="40"/>
   </w:num>
   <w:num w:numId="22">
     <w:abstractNumId w:val="19"/>
@@ -16444,7 +16589,7 @@
     <w:abstractNumId w:val="20"/>
   </w:num>
   <w:num w:numId="24">
-    <w:abstractNumId w:val="39"/>
+    <w:abstractNumId w:val="41"/>
   </w:num>
   <w:num w:numId="25">
     <w:abstractNumId w:val="3"/>
@@ -16456,7 +16601,7 @@
     <w:abstractNumId w:val="5"/>
   </w:num>
   <w:num w:numId="28">
-    <w:abstractNumId w:val="31"/>
+    <w:abstractNumId w:val="33"/>
   </w:num>
   <w:num w:numId="29">
     <w:abstractNumId w:val="17"/>
@@ -16465,7 +16610,7 @@
     <w:abstractNumId w:val="8"/>
   </w:num>
   <w:num w:numId="31">
-    <w:abstractNumId w:val="42"/>
+    <w:abstractNumId w:val="44"/>
   </w:num>
   <w:num w:numId="32">
     <w:abstractNumId w:val="1"/>
@@ -16483,25 +16628,31 @@
     <w:abstractNumId w:val="25"/>
   </w:num>
   <w:num w:numId="37">
-    <w:abstractNumId w:val="30"/>
+    <w:abstractNumId w:val="32"/>
   </w:num>
   <w:num w:numId="38">
-    <w:abstractNumId w:val="36"/>
+    <w:abstractNumId w:val="38"/>
   </w:num>
   <w:num w:numId="39">
     <w:abstractNumId w:val="7"/>
   </w:num>
   <w:num w:numId="40">
-    <w:abstractNumId w:val="41"/>
+    <w:abstractNumId w:val="43"/>
   </w:num>
   <w:num w:numId="41">
     <w:abstractNumId w:val="23"/>
   </w:num>
   <w:num w:numId="42">
-    <w:abstractNumId w:val="33"/>
+    <w:abstractNumId w:val="35"/>
   </w:num>
   <w:num w:numId="43">
     <w:abstractNumId w:val="6"/>
+  </w:num>
+  <w:num w:numId="44">
+    <w:abstractNumId w:val="28"/>
+  </w:num>
+  <w:num w:numId="45">
+    <w:abstractNumId w:val="31"/>
   </w:num>
   <w:numIdMacAtCleanup w:val="22"/>
 </w:numbering>
@@ -17743,7 +17894,7 @@
 </file>
 
 <file path=customXml/itemProps1.xml><?xml version="1.0" encoding="utf-8"?>
-<ds:datastoreItem xmlns:ds="http://schemas.openxmlformats.org/officeDocument/2006/customXml" ds:itemID="{F0224BC2-96F6-4467-9D6B-14C40D5045D2}">
+<ds:datastoreItem xmlns:ds="http://schemas.openxmlformats.org/officeDocument/2006/customXml" ds:itemID="{400C92A2-5907-45B8-B7DC-4544ECB91356}">
   <ds:schemaRefs>
     <ds:schemaRef ds:uri="http://schemas.openxmlformats.org/officeDocument/2006/bibliography"/>
   </ds:schemaRefs>

</xml_diff>

<commit_message>
[+] added delete field button
</commit_message>
<xml_diff>
--- a/Temp/Template.docx
+++ b/Temp/Template.docx
@@ -1002,51 +1002,65 @@
             <w:r>
               <w:rPr>
                 <w:rFonts w:ascii="Times New Roman" w:hAnsi="Times New Roman"/>
+                <w:highlight w:val="yellow"/>
                 <w:u w:val="single"/>
               </w:rPr>
               <w:t>канд.</w:t>
+            </w:r>
+            <w:r>
+              <w:rPr>
+                <w:rFonts w:ascii="Times New Roman" w:hAnsi="Times New Roman"/>
+                <w:highlight w:val="yellow"/>
+                <w:u w:val="single"/>
+              </w:rPr>
+              <w:t xml:space="preserve"> </w:t>
+            </w:r>
+            <w:r>
+              <w:rPr>
+                <w:rFonts w:ascii="Times New Roman" w:hAnsi="Times New Roman"/>
+                <w:highlight w:val="yellow"/>
+                <w:u w:val="single"/>
+              </w:rPr>
+              <w:t xml:space="preserve">физ.-мат. </w:t>
+            </w:r>
+            <w:r>
+              <w:rPr>
+                <w:rFonts w:ascii="Times New Roman" w:hAnsi="Times New Roman"/>
+                <w:highlight w:val="yellow"/>
+                <w:u w:val="single"/>
+              </w:rPr>
+              <w:t xml:space="preserve">наук, </w:t>
+            </w:r>
+            <w:r>
+              <w:rPr>
+                <w:rFonts w:ascii="Times New Roman" w:hAnsi="Times New Roman"/>
+                <w:highlight w:val="yellow"/>
+                <w:u w:val="single"/>
+              </w:rPr>
+              <w:t>доц</w:t>
+            </w:r>
+            <w:r>
+              <w:rPr>
+                <w:rFonts w:ascii="Times New Roman" w:hAnsi="Times New Roman"/>
+                <w:highlight w:val="yellow"/>
+                <w:u w:val="single"/>
+              </w:rPr>
+              <w:t xml:space="preserve">., </w:t>
+            </w:r>
+            <w:r>
+              <w:rPr>
+                <w:rFonts w:ascii="Times New Roman" w:hAnsi="Times New Roman"/>
+                <w:highlight w:val="yellow"/>
+                <w:u w:val="single"/>
+              </w:rPr>
+              <w:t>до</w:t>
             </w:r>
             <w:r>
               <w:rPr>
                 <w:rFonts w:ascii="Times New Roman" w:hAnsi="Times New Roman"/>
                 <w:u w:val="single"/>
               </w:rPr>
-              <w:t xml:space="preserve"> </w:t>
-            </w:r>
-            <w:r>
-              <w:rPr>
-                <w:rFonts w:ascii="Times New Roman" w:hAnsi="Times New Roman"/>
-                <w:u w:val="single"/>
-              </w:rPr>
-              <w:t xml:space="preserve">физ.-мат. </w:t>
-            </w:r>
-            <w:r>
-              <w:rPr>
-                <w:rFonts w:ascii="Times New Roman" w:hAnsi="Times New Roman"/>
-                <w:u w:val="single"/>
-              </w:rPr>
-              <w:t xml:space="preserve">наук, </w:t>
-            </w:r>
-            <w:r>
-              <w:rPr>
-                <w:rFonts w:ascii="Times New Roman" w:hAnsi="Times New Roman"/>
-                <w:u w:val="single"/>
-              </w:rPr>
-              <w:t>доц</w:t>
-            </w:r>
-            <w:r>
-              <w:rPr>
-                <w:rFonts w:ascii="Times New Roman" w:hAnsi="Times New Roman"/>
-                <w:u w:val="single"/>
-              </w:rPr>
-              <w:t xml:space="preserve">., </w:t>
-            </w:r>
-            <w:r>
-              <w:rPr>
-                <w:rFonts w:ascii="Times New Roman" w:hAnsi="Times New Roman"/>
-                <w:u w:val="single"/>
-              </w:rPr>
-              <w:t>доц</w:t>
+              <w:t>ц</w:t>
             </w:r>
             <w:r>
               <w:rPr>
@@ -1106,6 +1120,7 @@
             <w:r>
               <w:rPr>
                 <w:rFonts w:ascii="Times New Roman" w:hAnsi="Times New Roman"/>
+                <w:highlight w:val="yellow"/>
                 <w:u w:val="single"/>
               </w:rPr>
               <w:t>Канева</w:t>
@@ -1113,6 +1128,7 @@
             <w:r>
               <w:rPr>
                 <w:rFonts w:ascii="Times New Roman" w:hAnsi="Times New Roman"/>
+                <w:highlight w:val="yellow"/>
                 <w:u w:val="single"/>
               </w:rPr>
               <w:t xml:space="preserve"> </w:t>
@@ -1120,6 +1136,7 @@
             <w:r>
               <w:rPr>
                 <w:rFonts w:ascii="Times New Roman" w:hAnsi="Times New Roman"/>
+                <w:highlight w:val="yellow"/>
                 <w:u w:val="single"/>
               </w:rPr>
               <w:t>О.Н</w:t>
@@ -1441,7 +1458,20 @@
               <w:rPr>
                 <w:rFonts w:ascii="Times New Roman" w:hAnsi="Times New Roman"/>
               </w:rPr>
-              <w:t>кафедры «Прикладная математика и фундаментальная информатика»,</w:t>
+              <w:t>кафедры «</w:t>
+            </w:r>
+            <w:r>
+              <w:rPr>
+                <w:rFonts w:ascii="Times New Roman" w:hAnsi="Times New Roman"/>
+                <w:highlight w:val="yellow"/>
+              </w:rPr>
+              <w:t>Прикладная математика и фундаментальная информатика</w:t>
+            </w:r>
+            <w:r>
+              <w:rPr>
+                <w:rFonts w:ascii="Times New Roman" w:hAnsi="Times New Roman"/>
+              </w:rPr>
+              <w:t>»,</w:t>
             </w:r>
           </w:p>
         </w:tc>
@@ -1707,6 +1737,7 @@
             <w:r>
               <w:rPr>
                 <w:rFonts w:ascii="Times New Roman" w:hAnsi="Times New Roman"/>
+                <w:highlight w:val="yellow"/>
               </w:rPr>
               <w:t>Прикладная математика и фундаментальная информатика</w:t>
             </w:r>
@@ -1783,7 +1814,22 @@
                 <w:rFonts w:ascii="Times New Roman" w:hAnsi="Times New Roman"/>
                 <w:u w:val="single"/>
               </w:rPr>
-              <w:t xml:space="preserve">/ Зыкина А.В. /     </w:t>
+              <w:t xml:space="preserve">/ </w:t>
+            </w:r>
+            <w:r>
+              <w:rPr>
+                <w:rFonts w:ascii="Times New Roman" w:hAnsi="Times New Roman"/>
+                <w:highlight w:val="yellow"/>
+                <w:u w:val="single"/>
+              </w:rPr>
+              <w:t>Зыкина А.В</w:t>
+            </w:r>
+            <w:r>
+              <w:rPr>
+                <w:rFonts w:ascii="Times New Roman" w:hAnsi="Times New Roman"/>
+                <w:u w:val="single"/>
+              </w:rPr>
+              <w:t xml:space="preserve">. /     </w:t>
             </w:r>
           </w:p>
         </w:tc>
@@ -2223,37 +2269,10 @@
             <w:r>
               <w:rPr>
                 <w:rFonts w:ascii="Times New Roman" w:hAnsi="Times New Roman"/>
+                <w:highlight w:val="yellow"/>
                 <w:u w:val="single"/>
               </w:rPr>
-              <w:t>проф</w:t>
-            </w:r>
-            <w:r>
-              <w:rPr>
-                <w:rFonts w:ascii="Times New Roman" w:hAnsi="Times New Roman"/>
-                <w:u w:val="single"/>
-              </w:rPr>
-              <w:t>.</w:t>
-            </w:r>
-            <w:r>
-              <w:rPr>
-                <w:rFonts w:ascii="Times New Roman" w:hAnsi="Times New Roman"/>
-                <w:u w:val="single"/>
-              </w:rPr>
-              <w:t>, д-р</w:t>
-            </w:r>
-            <w:r>
-              <w:rPr>
-                <w:rFonts w:ascii="Times New Roman" w:hAnsi="Times New Roman"/>
-                <w:u w:val="single"/>
-              </w:rPr>
-              <w:t xml:space="preserve"> физ.-мат. наук</w:t>
-            </w:r>
-            <w:r>
-              <w:rPr>
-                <w:rFonts w:ascii="Times New Roman" w:hAnsi="Times New Roman"/>
-                <w:u w:val="single"/>
-              </w:rPr>
-              <w:t>, проф</w:t>
+              <w:t>проф., д-р физ.-мат. наук, проф</w:t>
             </w:r>
             <w:r>
               <w:rPr>
@@ -2327,6 +2346,7 @@
             <w:r>
               <w:rPr>
                 <w:rFonts w:ascii="Times New Roman" w:hAnsi="Times New Roman"/>
+                <w:highlight w:val="yellow"/>
                 <w:u w:val="single"/>
               </w:rPr>
               <w:t>Зыкина А.В</w:t>
@@ -3152,6 +3172,7 @@
           <w:szCs w:val="24"/>
         </w:rPr>
       </w:pPr>
+      <w:bookmarkStart w:id="0" w:name="_GoBack"/>
       <w:r>
         <w:rPr>
           <w:rFonts w:ascii="Times New Roman" w:hAnsi="Times New Roman" w:cs="Times New Roman"/>
@@ -3160,6 +3181,7 @@
         </w:rPr>
         <w:t>Основные задачи дисциплины</w:t>
       </w:r>
+      <w:bookmarkEnd w:id="0"/>
       <w:r>
         <w:rPr>
           <w:rFonts w:ascii="Times New Roman" w:hAnsi="Times New Roman" w:cs="Times New Roman"/>
@@ -3177,6 +3199,7 @@
           <w:numId w:val="45"/>
         </w:numPr>
         <w:spacing w:line="288" w:lineRule="auto"/>
+        <w:ind w:left="0" w:firstLine="709"/>
         <w:rPr>
           <w:rFonts w:ascii="Times New Roman" w:hAnsi="Times New Roman" w:cs="Times New Roman"/>
           <w:sz w:val="24"/>
@@ -3208,8 +3231,6 @@
         </w:rPr>
         <w:t>text_area</w:t>
       </w:r>
-      <w:bookmarkStart w:id="0" w:name="_GoBack"/>
-      <w:bookmarkEnd w:id="0"/>
       <w:r>
         <w:rPr>
           <w:rFonts w:ascii="Times New Roman" w:hAnsi="Times New Roman" w:cs="Times New Roman"/>
@@ -12264,7 +12285,7 @@
           <w:rPr>
             <w:noProof/>
           </w:rPr>
-          <w:t>2</w:t>
+          <w:t>3</w:t>
         </w:r>
         <w:r>
           <w:rPr>
@@ -17894,7 +17915,7 @@
 </file>
 
 <file path=customXml/itemProps1.xml><?xml version="1.0" encoding="utf-8"?>
-<ds:datastoreItem xmlns:ds="http://schemas.openxmlformats.org/officeDocument/2006/customXml" ds:itemID="{400C92A2-5907-45B8-B7DC-4544ECB91356}">
+<ds:datastoreItem xmlns:ds="http://schemas.openxmlformats.org/officeDocument/2006/customXml" ds:itemID="{55A439CA-452C-4AD8-98AB-9C74E3BA6C64}">
   <ds:schemaRefs>
     <ds:schemaRef ds:uri="http://schemas.openxmlformats.org/officeDocument/2006/bibliography"/>
   </ds:schemaRefs>

</xml_diff>